<commit_message>
Found An Error In the responce of updateEvent
</commit_message>
<xml_diff>
--- a/lifeOfBrief/Day#3.docx
+++ b/lifeOfBrief/Day#3.docx
@@ -13,14 +13,187 @@
           <w:lang w:val="fr-FR"/>
         </w:rPr>
       </w:pPr>
+      <w:proofErr w:type="spellStart"/>
       <w:r>
         <w:rPr>
           <w:lang w:val="fr-FR"/>
         </w:rPr>
-        <w:t>Trying To Use Paramitrized Test</w:t>
+        <w:t>Trying</w:t>
+      </w:r>
+      <w:proofErr w:type="spellEnd"/>
+      <w:r>
+        <w:rPr>
+          <w:lang w:val="fr-FR"/>
+        </w:rPr>
+        <w:t xml:space="preserve"> To Use </w:t>
+      </w:r>
+      <w:proofErr w:type="spellStart"/>
+      <w:r>
+        <w:rPr>
+          <w:lang w:val="fr-FR"/>
+        </w:rPr>
+        <w:t>Paramitrized</w:t>
+      </w:r>
+      <w:proofErr w:type="spellEnd"/>
+      <w:r>
+        <w:rPr>
+          <w:lang w:val="fr-FR"/>
+        </w:rPr>
+        <w:t xml:space="preserve"> Test</w:t>
+      </w:r>
+      <w:r>
+        <w:rPr>
+          <w:lang w:val="fr-FR"/>
+        </w:rPr>
+        <w:t>.</w:t>
+      </w:r>
+    </w:p>
+    <w:p>
+      <w:pPr>
+        <w:pStyle w:val="Paragraphedeliste"/>
+        <w:rPr>
+          <w:color w:val="FF0000"/>
+          <w:sz w:val="36"/>
+          <w:szCs w:val="36"/>
+          <w:lang w:val="fr-FR"/>
+        </w:rPr>
+      </w:pPr>
+      <w:r>
+        <w:rPr>
+          <w:color w:val="FF0000"/>
+          <w:sz w:val="36"/>
+          <w:szCs w:val="36"/>
+          <w:lang w:val="fr-FR"/>
+        </w:rPr>
+        <w:t>--</w:t>
+      </w:r>
+      <w:proofErr w:type="spellStart"/>
+      <w:r>
+        <w:rPr>
+          <w:color w:val="FF0000"/>
+          <w:sz w:val="36"/>
+          <w:szCs w:val="36"/>
+          <w:lang w:val="fr-FR"/>
+        </w:rPr>
+        <w:t>Problems</w:t>
+      </w:r>
+      <w:proofErr w:type="spellEnd"/>
+      <w:r>
+        <w:rPr>
+          <w:color w:val="FF0000"/>
+          <w:sz w:val="36"/>
+          <w:szCs w:val="36"/>
+          <w:lang w:val="fr-FR"/>
+        </w:rPr>
+        <w:t> :</w:t>
+      </w:r>
+    </w:p>
+    <w:p>
+      <w:pPr>
+        <w:pStyle w:val="Paragraphedeliste"/>
+        <w:rPr>
+          <w:color w:val="FF0000"/>
+          <w:sz w:val="36"/>
+          <w:szCs w:val="36"/>
+          <w:lang w:val="fr-FR"/>
+        </w:rPr>
+      </w:pPr>
+    </w:p>
+    <w:p>
+      <w:pPr>
+        <w:pStyle w:val="Paragraphedeliste"/>
+        <w:numPr>
+          <w:ilvl w:val="0"/>
+          <w:numId w:val="1"/>
+        </w:numPr>
+        <w:rPr>
+          <w:color w:val="000000" w:themeColor="text1"/>
+        </w:rPr>
+      </w:pPr>
+      <w:r>
+        <w:rPr>
+          <w:b/>
+          <w:color w:val="00B050"/>
+        </w:rPr>
+        <w:t xml:space="preserve">Fix </w:t>
+      </w:r>
+      <w:proofErr w:type="spellStart"/>
+      <w:r>
+        <w:rPr>
+          <w:b/>
+          <w:color w:val="00B050"/>
+        </w:rPr>
+        <w:t>updateEvent</w:t>
+      </w:r>
+      <w:proofErr w:type="spellEnd"/>
+      <w:r>
+        <w:rPr>
+          <w:b/>
+          <w:color w:val="00B050"/>
+        </w:rPr>
+        <w:t xml:space="preserve"> -&gt;</w:t>
+      </w:r>
+      <w:r>
+        <w:rPr>
+          <w:color w:val="00B050"/>
+        </w:rPr>
+        <w:t xml:space="preserve"> </w:t>
+      </w:r>
+      <w:r>
+        <w:rPr>
+          <w:color w:val="000000" w:themeColor="text1"/>
+        </w:rPr>
+        <w:t xml:space="preserve">It was returning Status 403, when a user is not found , as we know 403 </w:t>
+      </w:r>
+      <w:r>
+        <w:rPr>
+          <w:color w:val="000000" w:themeColor="text1"/>
+        </w:rPr>
+        <w:t>reserved</w:t>
+      </w:r>
+      <w:r>
+        <w:rPr>
+          <w:color w:val="000000" w:themeColor="text1"/>
+        </w:rPr>
+        <w:t xml:space="preserve"> when the server </w:t>
+      </w:r>
+      <w:r>
+        <w:rPr>
+          <w:color w:val="000000" w:themeColor="text1"/>
+        </w:rPr>
+        <w:t>understand</w:t>
+      </w:r>
+      <w:r>
+        <w:rPr>
+          <w:color w:val="000000" w:themeColor="text1"/>
+        </w:rPr>
+        <w:t xml:space="preserve"> the request but he didn’t </w:t>
+      </w:r>
+      <w:r>
+        <w:rPr>
+          <w:color w:val="000000" w:themeColor="text1"/>
+        </w:rPr>
+        <w:t>authorize</w:t>
       </w:r>
       <w:bookmarkStart w:id="0" w:name="_GoBack"/>
       <w:bookmarkEnd w:id="0"/>
+      <w:r>
+        <w:rPr>
+          <w:color w:val="000000" w:themeColor="text1"/>
+        </w:rPr>
+        <w:t xml:space="preserve"> you to do it</w:t>
+      </w:r>
+    </w:p>
+    <w:p>
+      <w:pPr>
+        <w:pStyle w:val="Paragraphedeliste"/>
+      </w:pPr>
+      <w:r>
+        <w:br/>
+      </w:r>
+      <w:r>
+        <w:br/>
+      </w:r>
     </w:p>
     <w:sectPr>
       <w:pgSz w:w="12240" w:h="15840"/>

</xml_diff>